<commit_message>
Update manual tempico software
</commit_message>
<xml_diff>
--- a/docs/tempicoSoftwareUserManual/TausandTempicoSoftware Manual revJA 2025-06-30.docx
+++ b/docs/tempicoSoftwareUserManual/TausandTempicoSoftware Manual revJA 2025-06-30.docx
@@ -4896,6 +4896,15 @@
         </w:rPr>
         <w:t>: Windows 7 Home Premium, Windows 7 Professional, Windows 7 Ultimate</w:t>
       </w:r>
+      <w:r>
+        <w:rPr>
+          <w:rFonts w:ascii="Arial" w:hAnsi="Arial" w:cs="Arial"/>
+          <w:sz w:val="20"/>
+          <w:szCs w:val="20"/>
+          <w:lang w:val="en-US"/>
+        </w:rPr>
+        <w:t>, Ubuntu 20.04, mac OS Big Sur</w:t>
+      </w:r>
     </w:p>
     <w:p>
       <w:pPr>
@@ -5163,6 +5172,7 @@
           <w:szCs w:val="20"/>
           <w:lang w:val="en-US"/>
         </w:rPr>
+        <w:lastRenderedPageBreak/>
         <w:t>When opening the installer, it will request permission to run, to which we should respond affirmatively. After that, a window will appear asking us to select the installation path. We can choose the desired path; by default, the software will be installed in the Program Files folder.</w:t>
       </w:r>
     </w:p>
@@ -5178,7 +5188,6 @@
           <w:noProof/>
           <w:lang w:val="en-US"/>
         </w:rPr>
-        <w:lastRenderedPageBreak/>
         <w:drawing>
           <wp:inline distT="0" distB="0" distL="0" distR="0" wp14:anchorId="76B8E947" wp14:editId="368FF364">
             <wp:extent cx="3916100" cy="2937076"/>
@@ -5587,7 +5596,6 @@
         </w:drawing>
       </w:r>
     </w:p>
-    <w:p/>
     <w:p>
       <w:pPr>
         <w:pStyle w:val="Ttulo2"/>
@@ -5617,6 +5625,106 @@
     <w:p>
       <w:pPr>
         <w:rPr>
+          <w:rFonts w:ascii="Arial" w:hAnsi="Arial" w:cs="Arial"/>
+          <w:sz w:val="20"/>
+          <w:szCs w:val="20"/>
+          <w:lang w:val="en-US"/>
+        </w:rPr>
+      </w:pPr>
+      <w:r>
+        <w:rPr>
+          <w:rFonts w:ascii="Arial" w:hAnsi="Arial" w:cs="Arial"/>
+          <w:sz w:val="20"/>
+          <w:szCs w:val="20"/>
+          <w:lang w:val="en-US"/>
+        </w:rPr>
+        <w:t>On macOS, you only need to download the .zip file and extract its contents to your preferred folder. The file named “</w:t>
+      </w:r>
+      <w:proofErr w:type="spellStart"/>
+      <w:r>
+        <w:rPr>
+          <w:rFonts w:ascii="Arial" w:hAnsi="Arial" w:cs="Arial"/>
+          <w:sz w:val="20"/>
+          <w:szCs w:val="20"/>
+          <w:lang w:val="en-US"/>
+        </w:rPr>
+        <w:t>Tempico</w:t>
+      </w:r>
+      <w:proofErr w:type="spellEnd"/>
+      <w:r>
+        <w:rPr>
+          <w:rFonts w:ascii="Arial" w:hAnsi="Arial" w:cs="Arial"/>
+          <w:sz w:val="20"/>
+          <w:szCs w:val="20"/>
+          <w:lang w:val="en-US"/>
+        </w:rPr>
+        <w:t xml:space="preserve"> Software” is the one you need to run to launch the program.</w:t>
+      </w:r>
+    </w:p>
+    <w:p>
+      <w:pPr>
+        <w:rPr>
+          <w:lang w:val="en-US"/>
+        </w:rPr>
+      </w:pPr>
+      <w:r>
+        <w:rPr>
+          <w:noProof/>
+        </w:rPr>
+        <w:lastRenderedPageBreak/>
+        <w:drawing>
+          <wp:inline distT="0" distB="0" distL="0" distR="0" wp14:anchorId="73DAA531" wp14:editId="07683C7E">
+            <wp:extent cx="5610225" cy="2638425"/>
+            <wp:effectExtent l="0" t="0" r="9525" b="9525"/>
+            <wp:docPr id="993512293" name="Imagen 1"/>
+            <wp:cNvGraphicFramePr>
+              <a:graphicFrameLocks xmlns:a="http://schemas.openxmlformats.org/drawingml/2006/main" noChangeAspect="1"/>
+            </wp:cNvGraphicFramePr>
+            <a:graphic xmlns:a="http://schemas.openxmlformats.org/drawingml/2006/main">
+              <a:graphicData uri="http://schemas.openxmlformats.org/drawingml/2006/picture">
+                <pic:pic xmlns:pic="http://schemas.openxmlformats.org/drawingml/2006/picture">
+                  <pic:nvPicPr>
+                    <pic:cNvPr id="0" name="Picture 1"/>
+                    <pic:cNvPicPr>
+                      <a:picLocks noChangeAspect="1" noChangeArrowheads="1"/>
+                    </pic:cNvPicPr>
+                  </pic:nvPicPr>
+                  <pic:blipFill>
+                    <a:blip r:embed="rId18">
+                      <a:extLst>
+                        <a:ext uri="{28A0092B-C50C-407E-A947-70E740481C1C}">
+                          <a14:useLocalDpi xmlns:a14="http://schemas.microsoft.com/office/drawing/2010/main" val="0"/>
+                        </a:ext>
+                      </a:extLst>
+                    </a:blip>
+                    <a:srcRect/>
+                    <a:stretch>
+                      <a:fillRect/>
+                    </a:stretch>
+                  </pic:blipFill>
+                  <pic:spPr bwMode="auto">
+                    <a:xfrm>
+                      <a:off x="0" y="0"/>
+                      <a:ext cx="5610225" cy="2638425"/>
+                    </a:xfrm>
+                    <a:prstGeom prst="rect">
+                      <a:avLst/>
+                    </a:prstGeom>
+                    <a:noFill/>
+                    <a:ln>
+                      <a:noFill/>
+                    </a:ln>
+                  </pic:spPr>
+                </pic:pic>
+              </a:graphicData>
+            </a:graphic>
+          </wp:inline>
+        </w:drawing>
+      </w:r>
+    </w:p>
+    <w:p>
+      <w:pPr>
+        <w:rPr>
           <w:lang w:val="en-US"/>
         </w:rPr>
       </w:pPr>
@@ -5753,7 +5861,6 @@
           <w:szCs w:val="28"/>
           <w:lang w:val="en-US"/>
         </w:rPr>
-        <w:lastRenderedPageBreak/>
         <w:t>Windows</w:t>
       </w:r>
       <w:bookmarkEnd w:id="18"/>
@@ -6077,6 +6184,7 @@
           <w:sz w:val="20"/>
           <w:szCs w:val="20"/>
         </w:rPr>
+        <w:lastRenderedPageBreak/>
         <w:t>Si el comando no e</w:t>
       </w:r>
       <w:r>
@@ -6485,7 +6593,7 @@
           <w:lang w:val="en-US"/>
         </w:rPr>
         <w:drawing>
-          <wp:inline distT="0" distB="0" distL="0" distR="0" wp14:anchorId="525FDEF1" wp14:editId="7043F0AE">
+          <wp:inline distT="0" distB="0" distL="0" distR="0" wp14:anchorId="525FDEF1" wp14:editId="6283A82E">
             <wp:extent cx="3013544" cy="1349241"/>
             <wp:effectExtent l="0" t="0" r="0" b="0"/>
             <wp:docPr id="358429826" name="Imagen 1" descr="Logotipo&#10;&#10;Descripción generada automáticamente"/>
@@ -6500,7 +6608,7 @@
                     <pic:cNvPicPr/>
                   </pic:nvPicPr>
                   <pic:blipFill>
-                    <a:blip r:embed="rId18" cstate="print">
+                    <a:blip r:embed="rId19" cstate="print">
                       <a:extLst>
                         <a:ext uri="{28A0092B-C50C-407E-A947-70E740481C1C}">
                           <a14:useLocalDpi xmlns:a14="http://schemas.microsoft.com/office/drawing/2010/main" val="0"/>
@@ -6539,7 +6647,6 @@
           <w:noProof/>
           <w:lang w:val="en-US"/>
         </w:rPr>
-        <w:lastRenderedPageBreak/>
         <w:drawing>
           <wp:inline distT="0" distB="0" distL="0" distR="0" wp14:anchorId="4E5C52C0" wp14:editId="048F0FC6">
             <wp:extent cx="4382112" cy="2114845"/>
@@ -6556,7 +6663,7 @@
                     <pic:cNvPicPr/>
                   </pic:nvPicPr>
                   <pic:blipFill>
-                    <a:blip r:embed="rId19"/>
+                    <a:blip r:embed="rId20"/>
                     <a:stretch>
                       <a:fillRect/>
                     </a:stretch>
@@ -6647,6 +6754,7 @@
           <w:noProof/>
           <w:lang w:val="en-US"/>
         </w:rPr>
+        <w:lastRenderedPageBreak/>
         <w:drawing>
           <wp:inline distT="0" distB="0" distL="0" distR="0" wp14:anchorId="7E591187" wp14:editId="119939F5">
             <wp:extent cx="4949155" cy="3593989"/>
@@ -6663,7 +6771,7 @@
                     <pic:cNvPicPr/>
                   </pic:nvPicPr>
                   <pic:blipFill>
-                    <a:blip r:embed="rId20"/>
+                    <a:blip r:embed="rId21"/>
                     <a:stretch>
                       <a:fillRect/>
                     </a:stretch>
@@ -6715,7 +6823,6 @@
           <w:noProof/>
           <w:lang w:val="en-US"/>
         </w:rPr>
-        <w:lastRenderedPageBreak/>
         <w:drawing>
           <wp:inline distT="0" distB="0" distL="0" distR="0" wp14:anchorId="6A884BEC" wp14:editId="22677F44">
             <wp:extent cx="4891639" cy="3562185"/>
@@ -6732,7 +6839,7 @@
                     <pic:cNvPicPr/>
                   </pic:nvPicPr>
                   <pic:blipFill>
-                    <a:blip r:embed="rId21"/>
+                    <a:blip r:embed="rId22"/>
                     <a:stretch>
                       <a:fillRect/>
                     </a:stretch>
@@ -6784,6 +6891,7 @@
           <w:noProof/>
           <w:lang w:val="en-US"/>
         </w:rPr>
+        <w:lastRenderedPageBreak/>
         <w:drawing>
           <wp:inline distT="0" distB="0" distL="0" distR="0" wp14:anchorId="02856EEF" wp14:editId="5B5B4EBB">
             <wp:extent cx="4907132" cy="3570135"/>
@@ -6800,7 +6908,7 @@
                     <pic:cNvPicPr/>
                   </pic:nvPicPr>
                   <pic:blipFill>
-                    <a:blip r:embed="rId22"/>
+                    <a:blip r:embed="rId23"/>
                     <a:stretch>
                       <a:fillRect/>
                     </a:stretch>
@@ -6842,7 +6950,6 @@
           <w:szCs w:val="20"/>
           <w:lang w:val="en-US"/>
         </w:rPr>
-        <w:lastRenderedPageBreak/>
         <w:t xml:space="preserve">It is also possible to disconnect the device if we want to use another </w:t>
       </w:r>
       <w:proofErr w:type="spellStart"/>
@@ -6892,7 +6999,7 @@
                     <pic:cNvPicPr/>
                   </pic:nvPicPr>
                   <pic:blipFill>
-                    <a:blip r:embed="rId23"/>
+                    <a:blip r:embed="rId24"/>
                     <a:stretch>
                       <a:fillRect/>
                     </a:stretch>
@@ -7009,6 +7116,7 @@
           <w:noProof/>
           <w:lang w:val="en-US"/>
         </w:rPr>
+        <w:lastRenderedPageBreak/>
         <w:drawing>
           <wp:inline distT="0" distB="0" distL="0" distR="0" wp14:anchorId="6F936C9C" wp14:editId="16ED30EE">
             <wp:extent cx="5010849" cy="3772426"/>
@@ -7025,7 +7133,7 @@
                     <pic:cNvPicPr/>
                   </pic:nvPicPr>
                   <pic:blipFill>
-                    <a:blip r:embed="rId24"/>
+                    <a:blip r:embed="rId25"/>
                     <a:stretch>
                       <a:fillRect/>
                     </a:stretch>
@@ -7117,7 +7225,6 @@
           <w:noProof/>
           <w:lang w:val="en-US"/>
         </w:rPr>
-        <w:lastRenderedPageBreak/>
         <w:drawing>
           <wp:inline distT="0" distB="0" distL="0" distR="0" wp14:anchorId="1081796D" wp14:editId="15F1FBF5">
             <wp:extent cx="4410691" cy="1324160"/>
@@ -7134,7 +7241,7 @@
                     <pic:cNvPicPr/>
                   </pic:nvPicPr>
                   <pic:blipFill>
-                    <a:blip r:embed="rId25"/>
+                    <a:blip r:embed="rId26"/>
                     <a:stretch>
                       <a:fillRect/>
                     </a:stretch>
@@ -7183,7 +7290,7 @@
                     <pic:cNvPicPr/>
                   </pic:nvPicPr>
                   <pic:blipFill>
-                    <a:blip r:embed="rId26"/>
+                    <a:blip r:embed="rId27"/>
                     <a:stretch>
                       <a:fillRect/>
                     </a:stretch>
@@ -7232,7 +7339,7 @@
                     <pic:cNvPicPr/>
                   </pic:nvPicPr>
                   <pic:blipFill>
-                    <a:blip r:embed="rId27"/>
+                    <a:blip r:embed="rId28"/>
                     <a:stretch>
                       <a:fillRect/>
                     </a:stretch>
@@ -7265,6 +7372,7 @@
           <w:noProof/>
           <w:lang w:val="en-US"/>
         </w:rPr>
+        <w:lastRenderedPageBreak/>
         <w:drawing>
           <wp:inline distT="0" distB="0" distL="0" distR="0" wp14:anchorId="3561805C" wp14:editId="4A7FAFFB">
             <wp:extent cx="4286848" cy="504895"/>
@@ -7281,7 +7389,7 @@
                     <pic:cNvPicPr/>
                   </pic:nvPicPr>
                   <pic:blipFill>
-                    <a:blip r:embed="rId28"/>
+                    <a:blip r:embed="rId29"/>
                     <a:stretch>
                       <a:fillRect/>
                     </a:stretch>
@@ -7349,7 +7457,7 @@
                     <pic:cNvPicPr/>
                   </pic:nvPicPr>
                   <pic:blipFill>
-                    <a:blip r:embed="rId29"/>
+                    <a:blip r:embed="rId30"/>
                     <a:stretch>
                       <a:fillRect/>
                     </a:stretch>
@@ -7462,7 +7570,7 @@
                     <pic:cNvPicPr/>
                   </pic:nvPicPr>
                   <pic:blipFill>
-                    <a:blip r:embed="rId30"/>
+                    <a:blip r:embed="rId31"/>
                     <a:stretch>
                       <a:fillRect/>
                     </a:stretch>
@@ -7499,17 +7607,7 @@
           <w:szCs w:val="20"/>
           <w:lang w:val="en-US"/>
         </w:rPr>
-        <w:t xml:space="preserve">From there, it is possible to set the "Threshold Voltage" and the "Number of Runs" for the measurements. The "Threshold Voltage" value allows a range between 0.90 and 1.60, with increments of 0.01, while the "Number of Runs" allows up to a value of 1000 (for more information </w:t>
-      </w:r>
-      <w:r>
-        <w:rPr>
-          <w:rFonts w:ascii="Arial" w:hAnsi="Arial" w:cs="Arial"/>
-          <w:sz w:val="20"/>
-          <w:szCs w:val="20"/>
-          <w:lang w:val="en-US"/>
-        </w:rPr>
-        <w:lastRenderedPageBreak/>
-        <w:t>on these settings, refer to the device manual). Once the changes have been made, click on "Save Changes," and to confirm, return to the tab and check that the values are the same as those set.</w:t>
+        <w:t>From there, it is possible to set the "Threshold Voltage" and the "Number of Runs" for the measurements. The "Threshold Voltage" value allows a range between 0.90 and 1.60, with increments of 0.01, while the "Number of Runs" allows up to a value of 1000 (for more information on these settings, refer to the device manual). Once the changes have been made, click on "Save Changes," and to confirm, return to the tab and check that the values are the same as those set.</w:t>
       </w:r>
     </w:p>
     <w:p>
@@ -7631,6 +7729,7 @@
           <w:noProof/>
           <w:lang w:val="en-US"/>
         </w:rPr>
+        <w:lastRenderedPageBreak/>
         <w:drawing>
           <wp:inline distT="0" distB="0" distL="0" distR="0" wp14:anchorId="45034534" wp14:editId="4292B2AB">
             <wp:extent cx="2675934" cy="4245997"/>
@@ -7647,7 +7746,7 @@
                     <pic:cNvPicPr/>
                   </pic:nvPicPr>
                   <pic:blipFill>
-                    <a:blip r:embed="rId31"/>
+                    <a:blip r:embed="rId32"/>
                     <a:stretch>
                       <a:fillRect/>
                     </a:stretch>
@@ -7719,7 +7818,7 @@
                     <pic:cNvPicPr/>
                   </pic:nvPicPr>
                   <pic:blipFill>
-                    <a:blip r:embed="rId32"/>
+                    <a:blip r:embed="rId33"/>
                     <a:stretch>
                       <a:fillRect/>
                     </a:stretch>
@@ -7801,7 +7900,7 @@
                     <pic:cNvPicPr/>
                   </pic:nvPicPr>
                   <pic:blipFill>
-                    <a:blip r:embed="rId33"/>
+                    <a:blip r:embed="rId34"/>
                     <a:stretch>
                       <a:fillRect/>
                     </a:stretch>
@@ -7869,7 +7968,7 @@
                     <pic:cNvPicPr/>
                   </pic:nvPicPr>
                   <pic:blipFill rotWithShape="1">
-                    <a:blip r:embed="rId34"/>
+                    <a:blip r:embed="rId35"/>
                     <a:srcRect l="40925" t="16622" r="1" b="14523"/>
                     <a:stretch/>
                   </pic:blipFill>
@@ -7952,7 +8051,7 @@
                     <pic:cNvPicPr/>
                   </pic:nvPicPr>
                   <pic:blipFill>
-                    <a:blip r:embed="rId35"/>
+                    <a:blip r:embed="rId36"/>
                     <a:stretch>
                       <a:fillRect/>
                     </a:stretch>
@@ -8021,7 +8120,7 @@
                     <pic:cNvPicPr/>
                   </pic:nvPicPr>
                   <pic:blipFill>
-                    <a:blip r:embed="rId36"/>
+                    <a:blip r:embed="rId37"/>
                     <a:stretch>
                       <a:fillRect/>
                     </a:stretch>
@@ -8089,7 +8188,7 @@
                     <pic:cNvPicPr/>
                   </pic:nvPicPr>
                   <pic:blipFill>
-                    <a:blip r:embed="rId37"/>
+                    <a:blip r:embed="rId38"/>
                     <a:stretch>
                       <a:fillRect/>
                     </a:stretch>
@@ -8158,7 +8257,7 @@
                     <pic:cNvPicPr/>
                   </pic:nvPicPr>
                   <pic:blipFill>
-                    <a:blip r:embed="rId38"/>
+                    <a:blip r:embed="rId39"/>
                     <a:stretch>
                       <a:fillRect/>
                     </a:stretch>
@@ -8260,7 +8359,7 @@
                     <pic:cNvPicPr/>
                   </pic:nvPicPr>
                   <pic:blipFill>
-                    <a:blip r:embed="rId39"/>
+                    <a:blip r:embed="rId40"/>
                     <a:stretch>
                       <a:fillRect/>
                     </a:stretch>
@@ -8313,7 +8412,7 @@
                     <pic:cNvPicPr/>
                   </pic:nvPicPr>
                   <pic:blipFill>
-                    <a:blip r:embed="rId40"/>
+                    <a:blip r:embed="rId41"/>
                     <a:stretch>
                       <a:fillRect/>
                     </a:stretch>
@@ -8366,7 +8465,7 @@
                     <pic:cNvPicPr/>
                   </pic:nvPicPr>
                   <pic:blipFill>
-                    <a:blip r:embed="rId41"/>
+                    <a:blip r:embed="rId42"/>
                     <a:stretch>
                       <a:fillRect/>
                     </a:stretch>
@@ -8419,7 +8518,7 @@
                     <pic:cNvPicPr/>
                   </pic:nvPicPr>
                   <pic:blipFill>
-                    <a:blip r:embed="rId42"/>
+                    <a:blip r:embed="rId43"/>
                     <a:stretch>
                       <a:fillRect/>
                     </a:stretch>
@@ -8472,7 +8571,7 @@
                     <pic:cNvPicPr/>
                   </pic:nvPicPr>
                   <pic:blipFill>
-                    <a:blip r:embed="rId43"/>
+                    <a:blip r:embed="rId44"/>
                     <a:stretch>
                       <a:fillRect/>
                     </a:stretch>
@@ -8567,7 +8666,7 @@
                     <pic:cNvPicPr/>
                   </pic:nvPicPr>
                   <pic:blipFill>
-                    <a:blip r:embed="rId44"/>
+                    <a:blip r:embed="rId45"/>
                     <a:stretch>
                       <a:fillRect/>
                     </a:stretch>
@@ -8625,7 +8724,7 @@
                     <pic:cNvPicPr/>
                   </pic:nvPicPr>
                   <pic:blipFill>
-                    <a:blip r:embed="rId45"/>
+                    <a:blip r:embed="rId46"/>
                     <a:stretch>
                       <a:fillRect/>
                     </a:stretch>
@@ -8688,7 +8787,7 @@
                     <pic:cNvPicPr/>
                   </pic:nvPicPr>
                   <pic:blipFill>
-                    <a:blip r:embed="rId46"/>
+                    <a:blip r:embed="rId47"/>
                     <a:stretch>
                       <a:fillRect/>
                     </a:stretch>
@@ -8746,7 +8845,7 @@
                     <pic:cNvPicPr/>
                   </pic:nvPicPr>
                   <pic:blipFill>
-                    <a:blip r:embed="rId47"/>
+                    <a:blip r:embed="rId48"/>
                     <a:stretch>
                       <a:fillRect/>
                     </a:stretch>
@@ -8854,7 +8953,7 @@
                     <pic:cNvPicPr/>
                   </pic:nvPicPr>
                   <pic:blipFill>
-                    <a:blip r:embed="rId48"/>
+                    <a:blip r:embed="rId49"/>
                     <a:stretch>
                       <a:fillRect/>
                     </a:stretch>
@@ -8917,7 +9016,7 @@
                     <pic:cNvPicPr/>
                   </pic:nvPicPr>
                   <pic:blipFill>
-                    <a:blip r:embed="rId49"/>
+                    <a:blip r:embed="rId50"/>
                     <a:stretch>
                       <a:fillRect/>
                     </a:stretch>
@@ -8975,7 +9074,7 @@
                     <pic:cNvPicPr/>
                   </pic:nvPicPr>
                   <pic:blipFill>
-                    <a:blip r:embed="rId50"/>
+                    <a:blip r:embed="rId51"/>
                     <a:stretch>
                       <a:fillRect/>
                     </a:stretch>
@@ -9038,7 +9137,7 @@
                     <pic:cNvPicPr/>
                   </pic:nvPicPr>
                   <pic:blipFill>
-                    <a:blip r:embed="rId46"/>
+                    <a:blip r:embed="rId47"/>
                     <a:stretch>
                       <a:fillRect/>
                     </a:stretch>
@@ -9096,7 +9195,7 @@
                     <pic:cNvPicPr/>
                   </pic:nvPicPr>
                   <pic:blipFill>
-                    <a:blip r:embed="rId51"/>
+                    <a:blip r:embed="rId52"/>
                     <a:stretch>
                       <a:fillRect/>
                     </a:stretch>
@@ -9185,7 +9284,7 @@
                     <pic:cNvPicPr/>
                   </pic:nvPicPr>
                   <pic:blipFill>
-                    <a:blip r:embed="rId52"/>
+                    <a:blip r:embed="rId53"/>
                     <a:stretch>
                       <a:fillRect/>
                     </a:stretch>
@@ -9457,7 +9556,7 @@
                     <pic:cNvPicPr/>
                   </pic:nvPicPr>
                   <pic:blipFill>
-                    <a:blip r:embed="rId53"/>
+                    <a:blip r:embed="rId54"/>
                     <a:stretch>
                       <a:fillRect/>
                     </a:stretch>
@@ -9573,7 +9672,7 @@
                     <pic:cNvPicPr/>
                   </pic:nvPicPr>
                   <pic:blipFill>
-                    <a:blip r:embed="rId54"/>
+                    <a:blip r:embed="rId55"/>
                     <a:stretch>
                       <a:fillRect/>
                     </a:stretch>
@@ -9638,7 +9737,7 @@
                     <pic:cNvPicPr/>
                   </pic:nvPicPr>
                   <pic:blipFill>
-                    <a:blip r:embed="rId55"/>
+                    <a:blip r:embed="rId56"/>
                     <a:stretch>
                       <a:fillRect/>
                     </a:stretch>
@@ -9693,7 +9792,7 @@
                     <pic:cNvPicPr/>
                   </pic:nvPicPr>
                   <pic:blipFill>
-                    <a:blip r:embed="rId56"/>
+                    <a:blip r:embed="rId57"/>
                     <a:stretch>
                       <a:fillRect/>
                     </a:stretch>
@@ -9761,7 +9860,7 @@
                     <pic:cNvPicPr/>
                   </pic:nvPicPr>
                   <pic:blipFill>
-                    <a:blip r:embed="rId57"/>
+                    <a:blip r:embed="rId58"/>
                     <a:stretch>
                       <a:fillRect/>
                     </a:stretch>
@@ -9892,7 +9991,7 @@
                     <pic:cNvPicPr/>
                   </pic:nvPicPr>
                   <pic:blipFill>
-                    <a:blip r:embed="rId58"/>
+                    <a:blip r:embed="rId59"/>
                     <a:stretch>
                       <a:fillRect/>
                     </a:stretch>
@@ -9948,7 +10047,7 @@
                     <pic:cNvPicPr/>
                   </pic:nvPicPr>
                   <pic:blipFill>
-                    <a:blip r:embed="rId59"/>
+                    <a:blip r:embed="rId60"/>
                     <a:stretch>
                       <a:fillRect/>
                     </a:stretch>
@@ -10016,7 +10115,7 @@
                     <pic:cNvPicPr/>
                   </pic:nvPicPr>
                   <pic:blipFill>
-                    <a:blip r:embed="rId60"/>
+                    <a:blip r:embed="rId61"/>
                     <a:stretch>
                       <a:fillRect/>
                     </a:stretch>
@@ -11595,7 +11694,7 @@
                     <pic:cNvPicPr/>
                   </pic:nvPicPr>
                   <pic:blipFill>
-                    <a:blip r:embed="rId61"/>
+                    <a:blip r:embed="rId62"/>
                     <a:stretch>
                       <a:fillRect/>
                     </a:stretch>
@@ -11673,7 +11772,7 @@
                     <pic:cNvPicPr/>
                   </pic:nvPicPr>
                   <pic:blipFill rotWithShape="1">
-                    <a:blip r:embed="rId62"/>
+                    <a:blip r:embed="rId63"/>
                     <a:srcRect t="1869" b="1"/>
                     <a:stretch/>
                   </pic:blipFill>
@@ -11763,7 +11862,7 @@
                     <pic:cNvPicPr/>
                   </pic:nvPicPr>
                   <pic:blipFill>
-                    <a:blip r:embed="rId63"/>
+                    <a:blip r:embed="rId64"/>
                     <a:stretch>
                       <a:fillRect/>
                     </a:stretch>
@@ -11822,7 +11921,7 @@
                     <pic:cNvPicPr/>
                   </pic:nvPicPr>
                   <pic:blipFill>
-                    <a:blip r:embed="rId64"/>
+                    <a:blip r:embed="rId65"/>
                     <a:stretch>
                       <a:fillRect/>
                     </a:stretch>
@@ -11912,7 +12011,7 @@
                     <pic:cNvPicPr/>
                   </pic:nvPicPr>
                   <pic:blipFill>
-                    <a:blip r:embed="rId65"/>
+                    <a:blip r:embed="rId66"/>
                     <a:stretch>
                       <a:fillRect/>
                     </a:stretch>
@@ -11990,7 +12089,7 @@
                     <pic:cNvPicPr/>
                   </pic:nvPicPr>
                   <pic:blipFill>
-                    <a:blip r:embed="rId66"/>
+                    <a:blip r:embed="rId67"/>
                     <a:stretch>
                       <a:fillRect/>
                     </a:stretch>
@@ -12058,7 +12157,7 @@
                     <pic:cNvPicPr/>
                   </pic:nvPicPr>
                   <pic:blipFill>
-                    <a:blip r:embed="rId67"/>
+                    <a:blip r:embed="rId68"/>
                     <a:stretch>
                       <a:fillRect/>
                     </a:stretch>
@@ -12108,7 +12207,7 @@
                     <pic:cNvPicPr/>
                   </pic:nvPicPr>
                   <pic:blipFill>
-                    <a:blip r:embed="rId68"/>
+                    <a:blip r:embed="rId69"/>
                     <a:stretch>
                       <a:fillRect/>
                     </a:stretch>
@@ -12279,7 +12378,7 @@
                     <pic:cNvPicPr/>
                   </pic:nvPicPr>
                   <pic:blipFill rotWithShape="1">
-                    <a:blip r:embed="rId69"/>
+                    <a:blip r:embed="rId70"/>
                     <a:srcRect l="1697" t="-752" r="5804" b="752"/>
                     <a:stretch>
                       <a:fillRect/>
@@ -12451,7 +12550,7 @@
                     <pic:cNvPicPr/>
                   </pic:nvPicPr>
                   <pic:blipFill>
-                    <a:blip r:embed="rId70"/>
+                    <a:blip r:embed="rId71"/>
                     <a:stretch>
                       <a:fillRect/>
                     </a:stretch>
@@ -12526,7 +12625,7 @@
                     <pic:cNvPicPr/>
                   </pic:nvPicPr>
                   <pic:blipFill>
-                    <a:blip r:embed="rId71"/>
+                    <a:blip r:embed="rId72"/>
                     <a:stretch>
                       <a:fillRect/>
                     </a:stretch>
@@ -12599,7 +12698,7 @@
                     <pic:cNvPicPr/>
                   </pic:nvPicPr>
                   <pic:blipFill>
-                    <a:blip r:embed="rId72"/>
+                    <a:blip r:embed="rId73"/>
                     <a:stretch>
                       <a:fillRect/>
                     </a:stretch>
@@ -12664,7 +12763,7 @@
                     <pic:cNvPicPr/>
                   </pic:nvPicPr>
                   <pic:blipFill>
-                    <a:blip r:embed="rId73"/>
+                    <a:blip r:embed="rId74"/>
                     <a:stretch>
                       <a:fillRect/>
                     </a:stretch>
@@ -12766,7 +12865,7 @@
                     <pic:cNvPicPr/>
                   </pic:nvPicPr>
                   <pic:blipFill>
-                    <a:blip r:embed="rId74"/>
+                    <a:blip r:embed="rId75"/>
                     <a:stretch>
                       <a:fillRect/>
                     </a:stretch>
@@ -12825,7 +12924,7 @@
                     <pic:cNvPicPr/>
                   </pic:nvPicPr>
                   <pic:blipFill>
-                    <a:blip r:embed="rId75"/>
+                    <a:blip r:embed="rId76"/>
                     <a:stretch>
                       <a:fillRect/>
                     </a:stretch>
@@ -12873,7 +12972,7 @@
                     <pic:cNvPicPr/>
                   </pic:nvPicPr>
                   <pic:blipFill>
-                    <a:blip r:embed="rId76"/>
+                    <a:blip r:embed="rId77"/>
                     <a:stretch>
                       <a:fillRect/>
                     </a:stretch>
@@ -12926,7 +13025,7 @@
                     <pic:cNvPicPr/>
                   </pic:nvPicPr>
                   <pic:blipFill>
-                    <a:blip r:embed="rId77"/>
+                    <a:blip r:embed="rId78"/>
                     <a:stretch>
                       <a:fillRect/>
                     </a:stretch>
@@ -12995,7 +13094,7 @@
                     <pic:cNvPicPr/>
                   </pic:nvPicPr>
                   <pic:blipFill>
-                    <a:blip r:embed="rId78"/>
+                    <a:blip r:embed="rId79"/>
                     <a:stretch>
                       <a:fillRect/>
                     </a:stretch>
@@ -13048,7 +13147,7 @@
                     <pic:cNvPicPr/>
                   </pic:nvPicPr>
                   <pic:blipFill>
-                    <a:blip r:embed="rId79"/>
+                    <a:blip r:embed="rId80"/>
                     <a:stretch>
                       <a:fillRect/>
                     </a:stretch>
@@ -13096,7 +13195,7 @@
                     <pic:cNvPicPr/>
                   </pic:nvPicPr>
                   <pic:blipFill>
-                    <a:blip r:embed="rId80"/>
+                    <a:blip r:embed="rId81"/>
                     <a:stretch>
                       <a:fillRect/>
                     </a:stretch>
@@ -13168,7 +13267,7 @@
                     <pic:cNvPicPr/>
                   </pic:nvPicPr>
                   <pic:blipFill rotWithShape="1">
-                    <a:blip r:embed="rId81"/>
+                    <a:blip r:embed="rId82"/>
                     <a:srcRect l="1604"/>
                     <a:stretch>
                       <a:fillRect/>
@@ -13223,7 +13322,7 @@
                     <pic:cNvPicPr/>
                   </pic:nvPicPr>
                   <pic:blipFill>
-                    <a:blip r:embed="rId82"/>
+                    <a:blip r:embed="rId83"/>
                     <a:stretch>
                       <a:fillRect/>
                     </a:stretch>
@@ -13318,7 +13417,7 @@
                     <pic:cNvPicPr/>
                   </pic:nvPicPr>
                   <pic:blipFill>
-                    <a:blip r:embed="rId83"/>
+                    <a:blip r:embed="rId84"/>
                     <a:stretch>
                       <a:fillRect/>
                     </a:stretch>
@@ -13390,7 +13489,7 @@
                     <pic:cNvPicPr/>
                   </pic:nvPicPr>
                   <pic:blipFill>
-                    <a:blip r:embed="rId84"/>
+                    <a:blip r:embed="rId85"/>
                     <a:stretch>
                       <a:fillRect/>
                     </a:stretch>
@@ -13436,7 +13535,7 @@
                     <pic:cNvPicPr/>
                   </pic:nvPicPr>
                   <pic:blipFill>
-                    <a:blip r:embed="rId85"/>
+                    <a:blip r:embed="rId86"/>
                     <a:stretch>
                       <a:fillRect/>
                     </a:stretch>
@@ -13494,7 +13593,7 @@
                     <pic:cNvPicPr/>
                   </pic:nvPicPr>
                   <pic:blipFill>
-                    <a:blip r:embed="rId86"/>
+                    <a:blip r:embed="rId87"/>
                     <a:stretch>
                       <a:fillRect/>
                     </a:stretch>
@@ -13547,7 +13646,7 @@
                     <pic:cNvPicPr/>
                   </pic:nvPicPr>
                   <pic:blipFill>
-                    <a:blip r:embed="rId87"/>
+                    <a:blip r:embed="rId88"/>
                     <a:stretch>
                       <a:fillRect/>
                     </a:stretch>
@@ -13610,7 +13709,7 @@
                     <pic:cNvPicPr/>
                   </pic:nvPicPr>
                   <pic:blipFill rotWithShape="1">
-                    <a:blip r:embed="rId88"/>
+                    <a:blip r:embed="rId89"/>
                     <a:srcRect t="901" b="-1"/>
                     <a:stretch>
                       <a:fillRect/>
@@ -13674,7 +13773,7 @@
                     <pic:cNvPicPr/>
                   </pic:nvPicPr>
                   <pic:blipFill>
-                    <a:blip r:embed="rId89"/>
+                    <a:blip r:embed="rId90"/>
                     <a:stretch>
                       <a:fillRect/>
                     </a:stretch>
@@ -13719,7 +13818,7 @@
                     <pic:cNvPicPr/>
                   </pic:nvPicPr>
                   <pic:blipFill>
-                    <a:blip r:embed="rId90"/>
+                    <a:blip r:embed="rId91"/>
                     <a:stretch>
                       <a:fillRect/>
                     </a:stretch>
@@ -13812,7 +13911,7 @@
                     <pic:cNvPicPr/>
                   </pic:nvPicPr>
                   <pic:blipFill>
-                    <a:blip r:embed="rId91"/>
+                    <a:blip r:embed="rId92"/>
                     <a:stretch>
                       <a:fillRect/>
                     </a:stretch>
@@ -13870,7 +13969,7 @@
                     <pic:cNvPicPr/>
                   </pic:nvPicPr>
                   <pic:blipFill>
-                    <a:blip r:embed="rId92"/>
+                    <a:blip r:embed="rId93"/>
                     <a:stretch>
                       <a:fillRect/>
                     </a:stretch>
@@ -13921,7 +14020,7 @@
                     <pic:cNvPicPr/>
                   </pic:nvPicPr>
                   <pic:blipFill>
-                    <a:blip r:embed="rId93"/>
+                    <a:blip r:embed="rId94"/>
                     <a:stretch>
                       <a:fillRect/>
                     </a:stretch>
@@ -13996,7 +14095,7 @@
                     <pic:cNvPicPr/>
                   </pic:nvPicPr>
                   <pic:blipFill>
-                    <a:blip r:embed="rId94"/>
+                    <a:blip r:embed="rId95"/>
                     <a:stretch>
                       <a:fillRect/>
                     </a:stretch>
@@ -14054,7 +14153,7 @@
                     <pic:cNvPicPr/>
                   </pic:nvPicPr>
                   <pic:blipFill>
-                    <a:blip r:embed="rId95"/>
+                    <a:blip r:embed="rId96"/>
                     <a:stretch>
                       <a:fillRect/>
                     </a:stretch>
@@ -14134,7 +14233,7 @@
                     <pic:cNvPicPr/>
                   </pic:nvPicPr>
                   <pic:blipFill>
-                    <a:blip r:embed="rId96"/>
+                    <a:blip r:embed="rId97"/>
                     <a:stretch>
                       <a:fillRect/>
                     </a:stretch>
@@ -14188,7 +14287,7 @@
                     <pic:cNvPicPr/>
                   </pic:nvPicPr>
                   <pic:blipFill>
-                    <a:blip r:embed="rId97"/>
+                    <a:blip r:embed="rId98"/>
                     <a:stretch>
                       <a:fillRect/>
                     </a:stretch>
@@ -14246,7 +14345,7 @@
                     <pic:cNvPicPr/>
                   </pic:nvPicPr>
                   <pic:blipFill>
-                    <a:blip r:embed="rId98"/>
+                    <a:blip r:embed="rId99"/>
                     <a:stretch>
                       <a:fillRect/>
                     </a:stretch>
@@ -14304,7 +14403,7 @@
                     <pic:cNvPicPr/>
                   </pic:nvPicPr>
                   <pic:blipFill>
-                    <a:blip r:embed="rId99"/>
+                    <a:blip r:embed="rId100"/>
                     <a:stretch>
                       <a:fillRect/>
                     </a:stretch>
@@ -14389,7 +14488,7 @@
           <w:lang w:val="en-US"/>
         </w:rPr>
       </w:pPr>
-      <w:hyperlink r:id="rId100" w:history="1">
+      <w:hyperlink r:id="rId101" w:history="1">
         <w:r>
           <w:rPr>
             <w:rStyle w:val="Hipervnculo"/>
@@ -14482,7 +14581,7 @@
         </w:rPr>
         <w:t xml:space="preserve"> device to a USB port. If you require to install them manually, they are available at </w:t>
       </w:r>
-      <w:hyperlink r:id="rId101" w:history="1">
+      <w:hyperlink r:id="rId102" w:history="1">
         <w:r>
           <w:rPr>
             <w:rStyle w:val="Hipervnculo"/>
@@ -14556,7 +14655,7 @@
         </w:rPr>
         <w:t xml:space="preserve">For technical support, contact us at </w:t>
       </w:r>
-      <w:hyperlink r:id="rId102" w:history="1">
+      <w:hyperlink r:id="rId103" w:history="1">
         <w:r>
           <w:rPr>
             <w:rStyle w:val="Hipervnculo"/>
@@ -14606,7 +14705,7 @@
           <w:lang w:val="en-US"/>
         </w:rPr>
       </w:pPr>
-      <w:hyperlink r:id="rId103" w:history="1">
+      <w:hyperlink r:id="rId104" w:history="1">
         <w:r>
           <w:rPr>
             <w:rStyle w:val="Hipervnculo"/>
@@ -14637,7 +14736,7 @@
       </w:pPr>
     </w:p>
     <w:sectPr>
-      <w:headerReference w:type="default" r:id="rId104"/>
+      <w:headerReference w:type="default" r:id="rId105"/>
       <w:pgSz w:w="12240" w:h="15840"/>
       <w:pgMar w:top="1417" w:right="1701" w:bottom="1417" w:left="1701" w:header="708" w:footer="708" w:gutter="0"/>
       <w:cols w:space="708"/>
@@ -16200,6 +16299,7 @@
     <w:rsid w:val="00141F35"/>
     <w:rsid w:val="0019347C"/>
     <w:rsid w:val="001C11CA"/>
+    <w:rsid w:val="0026534A"/>
     <w:rsid w:val="004B6BE0"/>
     <w:rsid w:val="005655B3"/>
     <w:rsid w:val="00582394"/>
@@ -16213,6 +16313,7 @@
     <w:rsid w:val="00B50367"/>
     <w:rsid w:val="00CE2C9F"/>
     <w:rsid w:val="00DC5912"/>
+    <w:rsid w:val="00DC6016"/>
     <w:rsid w:val="00EB52E2"/>
     <w:rsid w:val="00F14015"/>
     <w:rsid w:val="00F962BC"/>

</xml_diff>

<commit_message>
Bug fixes version 1.2.1
</commit_message>
<xml_diff>
--- a/docs/tempicoSoftwareUserManual/TausandTempicoSoftware Manual revJA 2025-06-30.docx
+++ b/docs/tempicoSoftwareUserManual/TausandTempicoSoftware Manual revJA 2025-06-30.docx
@@ -1540,7 +1540,7 @@
                 <w:noProof/>
                 <w:webHidden/>
               </w:rPr>
-              <w:t>7</w:t>
+              <w:t>8</w:t>
             </w:r>
             <w:r>
               <w:rPr>
@@ -1634,7 +1634,7 @@
                 <w:noProof/>
                 <w:webHidden/>
               </w:rPr>
-              <w:t>7</w:t>
+              <w:t>8</w:t>
             </w:r>
             <w:r>
               <w:rPr>
@@ -1916,7 +1916,7 @@
                 <w:noProof/>
                 <w:webHidden/>
               </w:rPr>
-              <w:t>8</w:t>
+              <w:t>9</w:t>
             </w:r>
             <w:r>
               <w:rPr>
@@ -2010,7 +2010,7 @@
                 <w:noProof/>
                 <w:webHidden/>
               </w:rPr>
-              <w:t>8</w:t>
+              <w:t>9</w:t>
             </w:r>
             <w:r>
               <w:rPr>
@@ -2198,7 +2198,7 @@
                 <w:noProof/>
                 <w:webHidden/>
               </w:rPr>
-              <w:t>12</w:t>
+              <w:t>13</w:t>
             </w:r>
             <w:r>
               <w:rPr>
@@ -2478,7 +2478,7 @@
                 <w:noProof/>
                 <w:webHidden/>
               </w:rPr>
-              <w:t>16</w:t>
+              <w:t>17</w:t>
             </w:r>
             <w:r>
               <w:rPr>
@@ -2572,7 +2572,7 @@
                 <w:noProof/>
                 <w:webHidden/>
               </w:rPr>
-              <w:t>18</w:t>
+              <w:t>19</w:t>
             </w:r>
             <w:r>
               <w:rPr>
@@ -2666,7 +2666,7 @@
                 <w:noProof/>
                 <w:webHidden/>
               </w:rPr>
-              <w:t>18</w:t>
+              <w:t>19</w:t>
             </w:r>
             <w:r>
               <w:rPr>
@@ -2760,7 +2760,7 @@
                 <w:noProof/>
                 <w:webHidden/>
               </w:rPr>
-              <w:t>19</w:t>
+              <w:t>20</w:t>
             </w:r>
             <w:r>
               <w:rPr>
@@ -2854,7 +2854,7 @@
                 <w:noProof/>
                 <w:webHidden/>
               </w:rPr>
-              <w:t>20</w:t>
+              <w:t>21</w:t>
             </w:r>
             <w:r>
               <w:rPr>
@@ -2948,7 +2948,7 @@
                 <w:noProof/>
                 <w:webHidden/>
               </w:rPr>
-              <w:t>22</w:t>
+              <w:t>23</w:t>
             </w:r>
             <w:r>
               <w:rPr>
@@ -3042,7 +3042,7 @@
                 <w:noProof/>
                 <w:webHidden/>
               </w:rPr>
-              <w:t>22</w:t>
+              <w:t>23</w:t>
             </w:r>
             <w:r>
               <w:rPr>
@@ -3136,7 +3136,7 @@
                 <w:noProof/>
                 <w:webHidden/>
               </w:rPr>
-              <w:t>22</w:t>
+              <w:t>23</w:t>
             </w:r>
             <w:r>
               <w:rPr>
@@ -3230,7 +3230,7 @@
                 <w:noProof/>
                 <w:webHidden/>
               </w:rPr>
-              <w:t>22</w:t>
+              <w:t>23</w:t>
             </w:r>
             <w:r>
               <w:rPr>
@@ -3324,7 +3324,7 @@
                 <w:noProof/>
                 <w:webHidden/>
               </w:rPr>
-              <w:t>22</w:t>
+              <w:t>23</w:t>
             </w:r>
             <w:r>
               <w:rPr>
@@ -3418,7 +3418,7 @@
                 <w:noProof/>
                 <w:webHidden/>
               </w:rPr>
-              <w:t>24</w:t>
+              <w:t>25</w:t>
             </w:r>
             <w:r>
               <w:rPr>
@@ -3512,7 +3512,7 @@
                 <w:noProof/>
                 <w:webHidden/>
               </w:rPr>
-              <w:t>24</w:t>
+              <w:t>25</w:t>
             </w:r>
             <w:r>
               <w:rPr>
@@ -3606,7 +3606,7 @@
                 <w:noProof/>
                 <w:webHidden/>
               </w:rPr>
-              <w:t>25</w:t>
+              <w:t>26</w:t>
             </w:r>
             <w:r>
               <w:rPr>
@@ -3700,7 +3700,7 @@
                 <w:noProof/>
                 <w:webHidden/>
               </w:rPr>
-              <w:t>28</w:t>
+              <w:t>29</w:t>
             </w:r>
             <w:r>
               <w:rPr>
@@ -3794,7 +3794,7 @@
                 <w:noProof/>
                 <w:webHidden/>
               </w:rPr>
-              <w:t>33</w:t>
+              <w:t>34</w:t>
             </w:r>
             <w:r>
               <w:rPr>
@@ -3888,7 +3888,7 @@
                 <w:noProof/>
                 <w:webHidden/>
               </w:rPr>
-              <w:t>34</w:t>
+              <w:t>35</w:t>
             </w:r>
             <w:r>
               <w:rPr>
@@ -3982,7 +3982,7 @@
                 <w:noProof/>
                 <w:webHidden/>
               </w:rPr>
-              <w:t>35</w:t>
+              <w:t>36</w:t>
             </w:r>
             <w:r>
               <w:rPr>
@@ -4076,7 +4076,7 @@
                 <w:noProof/>
                 <w:webHidden/>
               </w:rPr>
-              <w:t>35</w:t>
+              <w:t>36</w:t>
             </w:r>
             <w:r>
               <w:rPr>
@@ -4170,7 +4170,7 @@
                 <w:noProof/>
                 <w:webHidden/>
               </w:rPr>
-              <w:t>35</w:t>
+              <w:t>36</w:t>
             </w:r>
             <w:r>
               <w:rPr>
@@ -16299,15 +16299,16 @@
     <w:rsid w:val="00141F35"/>
     <w:rsid w:val="0019347C"/>
     <w:rsid w:val="001C11CA"/>
-    <w:rsid w:val="0026534A"/>
     <w:rsid w:val="004B6BE0"/>
     <w:rsid w:val="005655B3"/>
     <w:rsid w:val="00582394"/>
+    <w:rsid w:val="0059660F"/>
     <w:rsid w:val="00790198"/>
     <w:rsid w:val="00812AB5"/>
     <w:rsid w:val="00854A65"/>
     <w:rsid w:val="00925162"/>
     <w:rsid w:val="009D54AA"/>
+    <w:rsid w:val="009D632D"/>
     <w:rsid w:val="00A15EFF"/>
     <w:rsid w:val="00A522CA"/>
     <w:rsid w:val="00B50367"/>

</xml_diff>